<commit_message>
design text, references in index, copy in some notes into process book, readme formatting
</commit_message>
<xml_diff>
--- a/BoxOffice_ProcessBook.docx
+++ b/BoxOffice_ProcessBook.docx
@@ -20,6 +20,8 @@
         </w:rPr>
         <w:t xml:space="preserve">Chris Leuer, CSCI-171 Process book </w:t>
       </w:r>
+      <w:bookmarkStart w:id="0" w:name="_GoBack"/>
+      <w:bookmarkEnd w:id="0"/>
     </w:p>
     <w:p>
       <w:pPr>
@@ -55,8 +57,6 @@
           <w:color w:val="002060"/>
         </w:rPr>
       </w:pPr>
-      <w:bookmarkStart w:id="0" w:name="_GoBack"/>
-      <w:bookmarkEnd w:id="0"/>
     </w:p>
     <w:p>
       <w:pPr>
@@ -202,6 +202,408 @@
           <w:color w:val="002060"/>
         </w:rPr>
       </w:pPr>
+    </w:p>
+    <w:p>
+      <w:pPr>
+        <w:pStyle w:val="Heading1"/>
+        <w:rPr>
+          <w:color w:val="002060"/>
+        </w:rPr>
+      </w:pPr>
+    </w:p>
+    <w:p/>
+    <w:p>
+      <w:pPr>
+        <w:pStyle w:val="Heading1"/>
+        <w:rPr>
+          <w:color w:val="002060"/>
+        </w:rPr>
+      </w:pPr>
+      <w:r>
+        <w:rPr>
+          <w:color w:val="002060"/>
+        </w:rPr>
+        <w:lastRenderedPageBreak/>
+        <w:t>Understanding the Dimensions</w:t>
+      </w:r>
+    </w:p>
+    <w:p/>
+    <w:p>
+      <w:r>
+        <w:t xml:space="preserve">Position is one the strongest visual patterns for differentiation.   Here, the height of movie represents the box office success as a measure of weekly gross.  Since this is animation, the position will change over time.  A mega- successful movie like Hunger Games or </w:t>
+      </w:r>
+      <w:proofErr w:type="spellStart"/>
+      <w:r>
+        <w:t>Skyfall</w:t>
+      </w:r>
+      <w:proofErr w:type="spellEnd"/>
+      <w:r>
+        <w:t xml:space="preserve"> will have a high starting position in week one far above the rest of the pack and will stay above many other </w:t>
+      </w:r>
+      <w:proofErr w:type="gramStart"/>
+      <w:r>
+        <w:t>movies ,</w:t>
+      </w:r>
+      <w:proofErr w:type="gramEnd"/>
+      <w:r>
+        <w:t xml:space="preserve"> even those in week zero.  This allows the viewer to quickly identify success movies.  Hunger Games is still making over $20 million in the fourth week.  </w:t>
+      </w:r>
+    </w:p>
+    <w:p>
+      <w:r>
+        <w:t>Furthermore, the viewer can stop animation to investigate in more detail why the movie is successful.   By default, the animation draws the circle radius as function of theatre</w:t>
+      </w:r>
+      <w:r>
+        <w:t xml:space="preserve"> counts.  </w:t>
+      </w:r>
+    </w:p>
+    <w:p>
+      <w:r>
+        <w:t xml:space="preserve">Theatre count is another measure of success which shows staying power.   A movie earns a larger gross if it stays popular in movies for a longer period.  The user can then has the option to compare different factors which may contribute to </w:t>
+      </w:r>
+      <w:proofErr w:type="spellStart"/>
+      <w:proofErr w:type="gramStart"/>
+      <w:r>
+        <w:t>it’s</w:t>
+      </w:r>
+      <w:proofErr w:type="spellEnd"/>
+      <w:proofErr w:type="gramEnd"/>
+      <w:r>
+        <w:t xml:space="preserve"> success.  Budget is a good sign a movie will have a high theatre circulation.  Facebook likes is an indication of social media activity.   Rotten Tomatoes critics score gives an idea of how good the reviews were on TV and other media.   Rotten Tomatoes audience is an indication of how well like a movie is by the general audience.  </w:t>
+      </w:r>
+    </w:p>
+    <w:p>
+      <w:r>
+        <w:rPr>
+          <w:noProof/>
+        </w:rPr>
+        <w:drawing>
+          <wp:inline distT="0" distB="0" distL="0" distR="0">
+            <wp:extent cx="5937250" cy="2609850"/>
+            <wp:effectExtent l="0" t="0" r="6350" b="0"/>
+            <wp:docPr id="9" name="Picture 9"/>
+            <wp:cNvGraphicFramePr>
+              <a:graphicFrameLocks xmlns:a="http://schemas.openxmlformats.org/drawingml/2006/main" noChangeAspect="1"/>
+            </wp:cNvGraphicFramePr>
+            <a:graphic xmlns:a="http://schemas.openxmlformats.org/drawingml/2006/main">
+              <a:graphicData uri="http://schemas.openxmlformats.org/drawingml/2006/picture">
+                <pic:pic xmlns:pic="http://schemas.openxmlformats.org/drawingml/2006/picture">
+                  <pic:nvPicPr>
+                    <pic:cNvPr id="0" name="Picture 2"/>
+                    <pic:cNvPicPr>
+                      <a:picLocks noChangeAspect="1" noChangeArrowheads="1"/>
+                    </pic:cNvPicPr>
+                  </pic:nvPicPr>
+                  <pic:blipFill>
+                    <a:blip r:embed="rId9">
+                      <a:extLst>
+                        <a:ext uri="{28A0092B-C50C-407E-A947-70E740481C1C}">
+                          <a14:useLocalDpi xmlns:a14="http://schemas.microsoft.com/office/drawing/2010/main" val="0"/>
+                        </a:ext>
+                      </a:extLst>
+                    </a:blip>
+                    <a:srcRect/>
+                    <a:stretch>
+                      <a:fillRect/>
+                    </a:stretch>
+                  </pic:blipFill>
+                  <pic:spPr bwMode="auto">
+                    <a:xfrm>
+                      <a:off x="0" y="0"/>
+                      <a:ext cx="5937250" cy="2609850"/>
+                    </a:xfrm>
+                    <a:prstGeom prst="rect">
+                      <a:avLst/>
+                    </a:prstGeom>
+                    <a:noFill/>
+                    <a:ln>
+                      <a:noFill/>
+                    </a:ln>
+                  </pic:spPr>
+                </pic:pic>
+              </a:graphicData>
+            </a:graphic>
+          </wp:inline>
+        </w:drawing>
+      </w:r>
+    </w:p>
+    <w:p>
+      <w:pPr>
+        <w:pStyle w:val="Heading1"/>
+        <w:rPr>
+          <w:color w:val="002060"/>
+        </w:rPr>
+      </w:pPr>
+    </w:p>
+    <w:p>
+      <w:pPr>
+        <w:pStyle w:val="Heading1"/>
+        <w:rPr>
+          <w:color w:val="002060"/>
+        </w:rPr>
+      </w:pPr>
+      <w:r>
+        <w:rPr>
+          <w:color w:val="002060"/>
+        </w:rPr>
+        <w:t>Evaluation</w:t>
+      </w:r>
+    </w:p>
+    <w:p>
+      <w:pPr>
+        <w:numPr>
+          <w:ilvl w:val="0"/>
+          <w:numId w:val="12"/>
+        </w:numPr>
+        <w:shd w:val="clear" w:color="auto" w:fill="F9F9F9"/>
+        <w:spacing w:before="100" w:beforeAutospacing="1" w:after="100" w:afterAutospacing="1" w:line="364" w:lineRule="atLeast"/>
+        <w:jc w:val="left"/>
+        <w:rPr>
+          <w:rFonts w:ascii="Georgia" w:eastAsia="Times New Roman" w:hAnsi="Georgia" w:cs="Times New Roman"/>
+          <w:color w:val="333333"/>
+          <w:sz w:val="26"/>
+          <w:szCs w:val="26"/>
+        </w:rPr>
+      </w:pPr>
+      <w:r>
+        <w:rPr>
+          <w:rFonts w:ascii="Georgia" w:eastAsia="Times New Roman" w:hAnsi="Georgia" w:cs="Times New Roman"/>
+          <w:color w:val="333333"/>
+          <w:sz w:val="26"/>
+          <w:szCs w:val="26"/>
+        </w:rPr>
+        <w:t xml:space="preserve">Evaluation: What did you learn about the data by using your visualizations? How did you answer your questions? How well does your </w:t>
+      </w:r>
+      <w:proofErr w:type="gramStart"/>
+      <w:r>
+        <w:rPr>
+          <w:rFonts w:ascii="Georgia" w:eastAsia="Times New Roman" w:hAnsi="Georgia" w:cs="Times New Roman"/>
+          <w:color w:val="333333"/>
+          <w:sz w:val="26"/>
+          <w:szCs w:val="26"/>
+        </w:rPr>
+        <w:t>visualization</w:t>
+      </w:r>
+      <w:proofErr w:type="gramEnd"/>
+      <w:r>
+        <w:rPr>
+          <w:rFonts w:ascii="Georgia" w:eastAsia="Times New Roman" w:hAnsi="Georgia" w:cs="Times New Roman"/>
+          <w:color w:val="333333"/>
+          <w:sz w:val="26"/>
+          <w:szCs w:val="26"/>
+        </w:rPr>
+        <w:t xml:space="preserve"> work, and how could you further improve it?</w:t>
+      </w:r>
+    </w:p>
+    <w:p>
+      <w:pPr>
+        <w:rPr>
+          <w:b/>
+        </w:rPr>
+      </w:pPr>
+    </w:p>
+    <w:p>
+      <w:pPr>
+        <w:pStyle w:val="Heading1"/>
+        <w:rPr>
+          <w:color w:val="002060"/>
+        </w:rPr>
+      </w:pPr>
+      <w:r>
+        <w:rPr>
+          <w:color w:val="002060"/>
+        </w:rPr>
+        <w:lastRenderedPageBreak/>
+        <w:t xml:space="preserve">Re-thinking the secondary Chart </w:t>
+      </w:r>
+    </w:p>
+    <w:p>
+      <w:pPr>
+        <w:rPr>
+          <w:b/>
+        </w:rPr>
+      </w:pPr>
+    </w:p>
+    <w:p>
+      <w:pPr>
+        <w:rPr>
+          <w:b/>
+        </w:rPr>
+      </w:pPr>
+    </w:p>
+    <w:p>
+      <w:pPr>
+        <w:rPr>
+          <w:b/>
+        </w:rPr>
+      </w:pPr>
+    </w:p>
+    <w:p>
+      <w:pPr>
+        <w:pStyle w:val="Heading1"/>
+        <w:rPr>
+          <w:color w:val="002060"/>
+        </w:rPr>
+      </w:pPr>
+      <w:r>
+        <w:rPr>
+          <w:color w:val="002060"/>
+        </w:rPr>
+        <w:t>Title</w:t>
+      </w:r>
+    </w:p>
+    <w:p/>
+    <w:p>
+      <w:r>
+        <w:t xml:space="preserve">Movie which stay in theatres past 6 weeks typically make less than 10 million. Therefore, they are no longer readable as they use the same Y position.   Title should be removed. </w:t>
+      </w:r>
+    </w:p>
+    <w:p/>
+    <w:p>
+      <w:r>
+        <w:rPr>
+          <w:noProof/>
+        </w:rPr>
+        <w:drawing>
+          <wp:inline distT="0" distB="0" distL="0" distR="0">
+            <wp:extent cx="5969000" cy="1219200"/>
+            <wp:effectExtent l="0" t="0" r="0" b="0"/>
+            <wp:docPr id="8" name="Picture 8"/>
+            <wp:cNvGraphicFramePr>
+              <a:graphicFrameLocks xmlns:a="http://schemas.openxmlformats.org/drawingml/2006/main" noChangeAspect="1"/>
+            </wp:cNvGraphicFramePr>
+            <a:graphic xmlns:a="http://schemas.openxmlformats.org/drawingml/2006/main">
+              <a:graphicData uri="http://schemas.openxmlformats.org/drawingml/2006/picture">
+                <pic:pic xmlns:pic="http://schemas.openxmlformats.org/drawingml/2006/picture">
+                  <pic:nvPicPr>
+                    <pic:cNvPr id="0" name="Picture 2"/>
+                    <pic:cNvPicPr>
+                      <a:picLocks noChangeAspect="1" noChangeArrowheads="1"/>
+                    </pic:cNvPicPr>
+                  </pic:nvPicPr>
+                  <pic:blipFill>
+                    <a:blip r:embed="rId10">
+                      <a:extLst>
+                        <a:ext uri="{28A0092B-C50C-407E-A947-70E740481C1C}">
+                          <a14:useLocalDpi xmlns:a14="http://schemas.microsoft.com/office/drawing/2010/main" val="0"/>
+                        </a:ext>
+                      </a:extLst>
+                    </a:blip>
+                    <a:srcRect/>
+                    <a:stretch>
+                      <a:fillRect/>
+                    </a:stretch>
+                  </pic:blipFill>
+                  <pic:spPr bwMode="auto">
+                    <a:xfrm>
+                      <a:off x="0" y="0"/>
+                      <a:ext cx="5969000" cy="1219200"/>
+                    </a:xfrm>
+                    <a:prstGeom prst="rect">
+                      <a:avLst/>
+                    </a:prstGeom>
+                    <a:noFill/>
+                    <a:ln>
+                      <a:noFill/>
+                    </a:ln>
+                  </pic:spPr>
+                </pic:pic>
+              </a:graphicData>
+            </a:graphic>
+          </wp:inline>
+        </w:drawing>
+      </w:r>
+    </w:p>
+    <w:p/>
+    <w:p>
+      <w:r>
+        <w:rPr>
+          <w:noProof/>
+        </w:rPr>
+        <w:t>The improvement are mouse-over labels on circle to display title name</w:t>
+      </w:r>
+      <w:r>
+        <w:rPr>
+          <w:noProof/>
+        </w:rPr>
+        <w:t>, release date</w:t>
+      </w:r>
+      <w:r>
+        <w:rPr>
+          <w:noProof/>
+        </w:rPr>
+        <w:t xml:space="preserve"> and quantity representing radius size.</w:t>
+      </w:r>
+    </w:p>
+    <w:p>
+      <w:pPr>
+        <w:pStyle w:val="Heading1"/>
+        <w:rPr>
+          <w:color w:val="002060"/>
+        </w:rPr>
+      </w:pPr>
+      <w:r>
+        <w:rPr>
+          <w:noProof/>
+          <w:color w:val="002060"/>
+        </w:rPr>
+        <w:drawing>
+          <wp:inline distT="0" distB="0" distL="0" distR="0">
+            <wp:extent cx="5911850" cy="1238250"/>
+            <wp:effectExtent l="0" t="0" r="0" b="0"/>
+            <wp:docPr id="12" name="Picture 12"/>
+            <wp:cNvGraphicFramePr>
+              <a:graphicFrameLocks xmlns:a="http://schemas.openxmlformats.org/drawingml/2006/main" noChangeAspect="1"/>
+            </wp:cNvGraphicFramePr>
+            <a:graphic xmlns:a="http://schemas.openxmlformats.org/drawingml/2006/main">
+              <a:graphicData uri="http://schemas.openxmlformats.org/drawingml/2006/picture">
+                <pic:pic xmlns:pic="http://schemas.openxmlformats.org/drawingml/2006/picture">
+                  <pic:nvPicPr>
+                    <pic:cNvPr id="0" name="Picture 4"/>
+                    <pic:cNvPicPr>
+                      <a:picLocks noChangeAspect="1" noChangeArrowheads="1"/>
+                    </pic:cNvPicPr>
+                  </pic:nvPicPr>
+                  <pic:blipFill>
+                    <a:blip r:embed="rId11">
+                      <a:extLst>
+                        <a:ext uri="{28A0092B-C50C-407E-A947-70E740481C1C}">
+                          <a14:useLocalDpi xmlns:a14="http://schemas.microsoft.com/office/drawing/2010/main" val="0"/>
+                        </a:ext>
+                      </a:extLst>
+                    </a:blip>
+                    <a:srcRect/>
+                    <a:stretch>
+                      <a:fillRect/>
+                    </a:stretch>
+                  </pic:blipFill>
+                  <pic:spPr bwMode="auto">
+                    <a:xfrm>
+                      <a:off x="0" y="0"/>
+                      <a:ext cx="5911850" cy="1238250"/>
+                    </a:xfrm>
+                    <a:prstGeom prst="rect">
+                      <a:avLst/>
+                    </a:prstGeom>
+                    <a:noFill/>
+                    <a:ln>
+                      <a:noFill/>
+                    </a:ln>
+                  </pic:spPr>
+                </pic:pic>
+              </a:graphicData>
+            </a:graphic>
+          </wp:inline>
+        </w:drawing>
+      </w:r>
+    </w:p>
+    <w:p>
+      <w:pPr>
+        <w:pStyle w:val="Heading1"/>
+        <w:rPr>
+          <w:color w:val="002060"/>
+        </w:rPr>
+      </w:pPr>
       <w:r>
         <w:rPr>
           <w:color w:val="002060"/>
@@ -240,7 +642,7 @@
                     </pic:cNvPicPr>
                   </pic:nvPicPr>
                   <pic:blipFill>
-                    <a:blip r:embed="rId9">
+                    <a:blip r:embed="rId12">
                       <a:extLst>
                         <a:ext uri="{28A0092B-C50C-407E-A947-70E740481C1C}">
                           <a14:useLocalDpi xmlns:a14="http://schemas.microsoft.com/office/drawing/2010/main" val="0"/>
@@ -292,7 +694,6 @@
         <w:t>Interaction</w:t>
       </w:r>
     </w:p>
-    <w:p/>
     <w:p>
       <w:r>
         <w:t xml:space="preserve">4/10 - It might be a useful if the user should be able to toggle between weekly gross and total gross, forcing a re-animation. </w:t>
@@ -413,7 +814,6 @@
         <w:rPr>
           <w:color w:val="002060"/>
         </w:rPr>
-        <w:lastRenderedPageBreak/>
         <w:t>Brushing and Totals bar chart</w:t>
       </w:r>
     </w:p>
@@ -441,7 +841,7 @@
                     </pic:cNvPicPr>
                   </pic:nvPicPr>
                   <pic:blipFill>
-                    <a:blip r:embed="rId10" cstate="print">
+                    <a:blip r:embed="rId13" cstate="print">
                       <a:extLst>
                         <a:ext uri="{28A0092B-C50C-407E-A947-70E740481C1C}">
                           <a14:useLocalDpi xmlns:a14="http://schemas.microsoft.com/office/drawing/2010/main" val="0"/>
@@ -514,7 +914,7 @@
                     </pic:cNvPicPr>
                   </pic:nvPicPr>
                   <pic:blipFill>
-                    <a:blip r:embed="rId11" cstate="print">
+                    <a:blip r:embed="rId14" cstate="print">
                       <a:extLst>
                         <a:ext uri="{28A0092B-C50C-407E-A947-70E740481C1C}">
                           <a14:useLocalDpi xmlns:a14="http://schemas.microsoft.com/office/drawing/2010/main" val="0"/>
@@ -2018,7 +2418,7 @@
                 <w:u w:val="single"/>
               </w:rPr>
             </w:pPr>
-            <w:hyperlink r:id="rId12" w:history="1">
+            <w:hyperlink r:id="rId15" w:history="1">
               <w:proofErr w:type="spellStart"/>
               <w:r>
                 <w:rPr>
@@ -2447,7 +2847,7 @@
                 <w:u w:val="single"/>
               </w:rPr>
             </w:pPr>
-            <w:hyperlink r:id="rId13" w:history="1">
+            <w:hyperlink r:id="rId16" w:history="1">
               <w:r>
                 <w:rPr>
                   <w:rFonts w:ascii="Calibri" w:eastAsia="Times New Roman" w:hAnsi="Calibri" w:cs="Times New Roman"/>
@@ -2671,7 +3071,7 @@
                 <w:u w:val="single"/>
               </w:rPr>
             </w:pPr>
-            <w:hyperlink r:id="rId14" w:history="1">
+            <w:hyperlink r:id="rId17" w:history="1">
               <w:r>
                 <w:rPr>
                   <w:rFonts w:ascii="Calibri" w:eastAsia="Times New Roman" w:hAnsi="Calibri" w:cs="Times New Roman"/>
@@ -2867,7 +3267,7 @@
                 <w:u w:val="single"/>
               </w:rPr>
             </w:pPr>
-            <w:hyperlink r:id="rId15" w:history="1">
+            <w:hyperlink r:id="rId18" w:history="1">
               <w:r>
                 <w:rPr>
                   <w:rFonts w:ascii="Calibri" w:eastAsia="Times New Roman" w:hAnsi="Calibri" w:cs="Times New Roman"/>
@@ -3102,7 +3502,7 @@
                 <w:u w:val="single"/>
               </w:rPr>
             </w:pPr>
-            <w:hyperlink r:id="rId16" w:history="1">
+            <w:hyperlink r:id="rId19" w:history="1">
               <w:r>
                 <w:rPr>
                   <w:rFonts w:ascii="Calibri" w:eastAsia="Times New Roman" w:hAnsi="Calibri" w:cs="Times New Roman"/>
@@ -3882,7 +4282,7 @@
           <w:rFonts w:ascii="Arial" w:hAnsi="Arial" w:cs="Arial"/>
         </w:rPr>
       </w:pPr>
-      <w:hyperlink r:id="rId17" w:history="1">
+      <w:hyperlink r:id="rId20" w:history="1">
         <w:r>
           <w:rPr>
             <w:rStyle w:val="Hyperlink"/>
@@ -3900,7 +4300,7 @@
           <w:rFonts w:ascii="Arial" w:hAnsi="Arial" w:cs="Arial"/>
         </w:rPr>
       </w:pPr>
-      <w:hyperlink r:id="rId18" w:history="1">
+      <w:hyperlink r:id="rId21" w:history="1">
         <w:r>
           <w:rPr>
             <w:rStyle w:val="Hyperlink"/>
@@ -4002,7 +4402,7 @@
           <w:rFonts w:ascii="Arial" w:hAnsi="Arial" w:cs="Arial"/>
         </w:rPr>
       </w:pPr>
-      <w:hyperlink r:id="rId19" w:history="1">
+      <w:hyperlink r:id="rId22" w:history="1">
         <w:r>
           <w:rPr>
             <w:rStyle w:val="Hyperlink"/>
@@ -4711,7 +5111,7 @@
                     <pic:cNvPicPr/>
                   </pic:nvPicPr>
                   <pic:blipFill>
-                    <a:blip r:embed="rId20">
+                    <a:blip r:embed="rId23">
                       <a:extLst>
                         <a:ext uri="{28A0092B-C50C-407E-A947-70E740481C1C}">
                           <a14:useLocalDpi xmlns:a14="http://schemas.microsoft.com/office/drawing/2010/main" val="0"/>
@@ -6871,6 +7271,304 @@
     <w:nsid w:val="7700050C"/>
     <w:multiLevelType w:val="multilevel"/>
     <w:tmpl w:val="B71EB2FA"/>
+    <w:lvl w:ilvl="0">
+      <w:start w:val="1"/>
+      <w:numFmt w:val="bullet"/>
+      <w:lvlText w:val=""/>
+      <w:lvlJc w:val="left"/>
+      <w:pPr>
+        <w:tabs>
+          <w:tab w:val="num" w:pos="720"/>
+        </w:tabs>
+        <w:ind w:left="720" w:hanging="360"/>
+      </w:pPr>
+      <w:rPr>
+        <w:rFonts w:ascii="Symbol" w:hAnsi="Symbol" w:hint="default"/>
+        <w:sz w:val="20"/>
+      </w:rPr>
+    </w:lvl>
+    <w:lvl w:ilvl="1" w:tentative="1">
+      <w:start w:val="1"/>
+      <w:numFmt w:val="bullet"/>
+      <w:lvlText w:val="o"/>
+      <w:lvlJc w:val="left"/>
+      <w:pPr>
+        <w:tabs>
+          <w:tab w:val="num" w:pos="1440"/>
+        </w:tabs>
+        <w:ind w:left="1440" w:hanging="360"/>
+      </w:pPr>
+      <w:rPr>
+        <w:rFonts w:ascii="Courier New" w:hAnsi="Courier New" w:hint="default"/>
+        <w:sz w:val="20"/>
+      </w:rPr>
+    </w:lvl>
+    <w:lvl w:ilvl="2" w:tentative="1">
+      <w:start w:val="1"/>
+      <w:numFmt w:val="bullet"/>
+      <w:lvlText w:val=""/>
+      <w:lvlJc w:val="left"/>
+      <w:pPr>
+        <w:tabs>
+          <w:tab w:val="num" w:pos="2160"/>
+        </w:tabs>
+        <w:ind w:left="2160" w:hanging="360"/>
+      </w:pPr>
+      <w:rPr>
+        <w:rFonts w:ascii="Wingdings" w:hAnsi="Wingdings" w:hint="default"/>
+        <w:sz w:val="20"/>
+      </w:rPr>
+    </w:lvl>
+    <w:lvl w:ilvl="3" w:tentative="1">
+      <w:start w:val="1"/>
+      <w:numFmt w:val="bullet"/>
+      <w:lvlText w:val=""/>
+      <w:lvlJc w:val="left"/>
+      <w:pPr>
+        <w:tabs>
+          <w:tab w:val="num" w:pos="2880"/>
+        </w:tabs>
+        <w:ind w:left="2880" w:hanging="360"/>
+      </w:pPr>
+      <w:rPr>
+        <w:rFonts w:ascii="Wingdings" w:hAnsi="Wingdings" w:hint="default"/>
+        <w:sz w:val="20"/>
+      </w:rPr>
+    </w:lvl>
+    <w:lvl w:ilvl="4" w:tentative="1">
+      <w:start w:val="1"/>
+      <w:numFmt w:val="bullet"/>
+      <w:lvlText w:val=""/>
+      <w:lvlJc w:val="left"/>
+      <w:pPr>
+        <w:tabs>
+          <w:tab w:val="num" w:pos="3600"/>
+        </w:tabs>
+        <w:ind w:left="3600" w:hanging="360"/>
+      </w:pPr>
+      <w:rPr>
+        <w:rFonts w:ascii="Wingdings" w:hAnsi="Wingdings" w:hint="default"/>
+        <w:sz w:val="20"/>
+      </w:rPr>
+    </w:lvl>
+    <w:lvl w:ilvl="5" w:tentative="1">
+      <w:start w:val="1"/>
+      <w:numFmt w:val="bullet"/>
+      <w:lvlText w:val=""/>
+      <w:lvlJc w:val="left"/>
+      <w:pPr>
+        <w:tabs>
+          <w:tab w:val="num" w:pos="4320"/>
+        </w:tabs>
+        <w:ind w:left="4320" w:hanging="360"/>
+      </w:pPr>
+      <w:rPr>
+        <w:rFonts w:ascii="Wingdings" w:hAnsi="Wingdings" w:hint="default"/>
+        <w:sz w:val="20"/>
+      </w:rPr>
+    </w:lvl>
+    <w:lvl w:ilvl="6" w:tentative="1">
+      <w:start w:val="1"/>
+      <w:numFmt w:val="bullet"/>
+      <w:lvlText w:val=""/>
+      <w:lvlJc w:val="left"/>
+      <w:pPr>
+        <w:tabs>
+          <w:tab w:val="num" w:pos="5040"/>
+        </w:tabs>
+        <w:ind w:left="5040" w:hanging="360"/>
+      </w:pPr>
+      <w:rPr>
+        <w:rFonts w:ascii="Wingdings" w:hAnsi="Wingdings" w:hint="default"/>
+        <w:sz w:val="20"/>
+      </w:rPr>
+    </w:lvl>
+    <w:lvl w:ilvl="7" w:tentative="1">
+      <w:start w:val="1"/>
+      <w:numFmt w:val="bullet"/>
+      <w:lvlText w:val=""/>
+      <w:lvlJc w:val="left"/>
+      <w:pPr>
+        <w:tabs>
+          <w:tab w:val="num" w:pos="5760"/>
+        </w:tabs>
+        <w:ind w:left="5760" w:hanging="360"/>
+      </w:pPr>
+      <w:rPr>
+        <w:rFonts w:ascii="Wingdings" w:hAnsi="Wingdings" w:hint="default"/>
+        <w:sz w:val="20"/>
+      </w:rPr>
+    </w:lvl>
+    <w:lvl w:ilvl="8" w:tentative="1">
+      <w:start w:val="1"/>
+      <w:numFmt w:val="bullet"/>
+      <w:lvlText w:val=""/>
+      <w:lvlJc w:val="left"/>
+      <w:pPr>
+        <w:tabs>
+          <w:tab w:val="num" w:pos="6480"/>
+        </w:tabs>
+        <w:ind w:left="6480" w:hanging="360"/>
+      </w:pPr>
+      <w:rPr>
+        <w:rFonts w:ascii="Wingdings" w:hAnsi="Wingdings" w:hint="default"/>
+        <w:sz w:val="20"/>
+      </w:rPr>
+    </w:lvl>
+  </w:abstractNum>
+  <w:abstractNum w:abstractNumId="11">
+    <w:nsid w:val="7A207EE7"/>
+    <w:multiLevelType w:val="multilevel"/>
+    <w:tmpl w:val="7188E354"/>
+    <w:lvl w:ilvl="0">
+      <w:start w:val="1"/>
+      <w:numFmt w:val="bullet"/>
+      <w:lvlText w:val=""/>
+      <w:lvlJc w:val="left"/>
+      <w:pPr>
+        <w:tabs>
+          <w:tab w:val="num" w:pos="720"/>
+        </w:tabs>
+        <w:ind w:left="720" w:hanging="360"/>
+      </w:pPr>
+      <w:rPr>
+        <w:rFonts w:ascii="Symbol" w:hAnsi="Symbol" w:hint="default"/>
+        <w:sz w:val="20"/>
+      </w:rPr>
+    </w:lvl>
+    <w:lvl w:ilvl="1" w:tentative="1">
+      <w:start w:val="1"/>
+      <w:numFmt w:val="bullet"/>
+      <w:lvlText w:val="o"/>
+      <w:lvlJc w:val="left"/>
+      <w:pPr>
+        <w:tabs>
+          <w:tab w:val="num" w:pos="1440"/>
+        </w:tabs>
+        <w:ind w:left="1440" w:hanging="360"/>
+      </w:pPr>
+      <w:rPr>
+        <w:rFonts w:ascii="Courier New" w:hAnsi="Courier New" w:hint="default"/>
+        <w:sz w:val="20"/>
+      </w:rPr>
+    </w:lvl>
+    <w:lvl w:ilvl="2" w:tentative="1">
+      <w:start w:val="1"/>
+      <w:numFmt w:val="bullet"/>
+      <w:lvlText w:val=""/>
+      <w:lvlJc w:val="left"/>
+      <w:pPr>
+        <w:tabs>
+          <w:tab w:val="num" w:pos="2160"/>
+        </w:tabs>
+        <w:ind w:left="2160" w:hanging="360"/>
+      </w:pPr>
+      <w:rPr>
+        <w:rFonts w:ascii="Wingdings" w:hAnsi="Wingdings" w:hint="default"/>
+        <w:sz w:val="20"/>
+      </w:rPr>
+    </w:lvl>
+    <w:lvl w:ilvl="3" w:tentative="1">
+      <w:start w:val="1"/>
+      <w:numFmt w:val="bullet"/>
+      <w:lvlText w:val=""/>
+      <w:lvlJc w:val="left"/>
+      <w:pPr>
+        <w:tabs>
+          <w:tab w:val="num" w:pos="2880"/>
+        </w:tabs>
+        <w:ind w:left="2880" w:hanging="360"/>
+      </w:pPr>
+      <w:rPr>
+        <w:rFonts w:ascii="Wingdings" w:hAnsi="Wingdings" w:hint="default"/>
+        <w:sz w:val="20"/>
+      </w:rPr>
+    </w:lvl>
+    <w:lvl w:ilvl="4" w:tentative="1">
+      <w:start w:val="1"/>
+      <w:numFmt w:val="bullet"/>
+      <w:lvlText w:val=""/>
+      <w:lvlJc w:val="left"/>
+      <w:pPr>
+        <w:tabs>
+          <w:tab w:val="num" w:pos="3600"/>
+        </w:tabs>
+        <w:ind w:left="3600" w:hanging="360"/>
+      </w:pPr>
+      <w:rPr>
+        <w:rFonts w:ascii="Wingdings" w:hAnsi="Wingdings" w:hint="default"/>
+        <w:sz w:val="20"/>
+      </w:rPr>
+    </w:lvl>
+    <w:lvl w:ilvl="5" w:tentative="1">
+      <w:start w:val="1"/>
+      <w:numFmt w:val="bullet"/>
+      <w:lvlText w:val=""/>
+      <w:lvlJc w:val="left"/>
+      <w:pPr>
+        <w:tabs>
+          <w:tab w:val="num" w:pos="4320"/>
+        </w:tabs>
+        <w:ind w:left="4320" w:hanging="360"/>
+      </w:pPr>
+      <w:rPr>
+        <w:rFonts w:ascii="Wingdings" w:hAnsi="Wingdings" w:hint="default"/>
+        <w:sz w:val="20"/>
+      </w:rPr>
+    </w:lvl>
+    <w:lvl w:ilvl="6" w:tentative="1">
+      <w:start w:val="1"/>
+      <w:numFmt w:val="bullet"/>
+      <w:lvlText w:val=""/>
+      <w:lvlJc w:val="left"/>
+      <w:pPr>
+        <w:tabs>
+          <w:tab w:val="num" w:pos="5040"/>
+        </w:tabs>
+        <w:ind w:left="5040" w:hanging="360"/>
+      </w:pPr>
+      <w:rPr>
+        <w:rFonts w:ascii="Wingdings" w:hAnsi="Wingdings" w:hint="default"/>
+        <w:sz w:val="20"/>
+      </w:rPr>
+    </w:lvl>
+    <w:lvl w:ilvl="7" w:tentative="1">
+      <w:start w:val="1"/>
+      <w:numFmt w:val="bullet"/>
+      <w:lvlText w:val=""/>
+      <w:lvlJc w:val="left"/>
+      <w:pPr>
+        <w:tabs>
+          <w:tab w:val="num" w:pos="5760"/>
+        </w:tabs>
+        <w:ind w:left="5760" w:hanging="360"/>
+      </w:pPr>
+      <w:rPr>
+        <w:rFonts w:ascii="Wingdings" w:hAnsi="Wingdings" w:hint="default"/>
+        <w:sz w:val="20"/>
+      </w:rPr>
+    </w:lvl>
+    <w:lvl w:ilvl="8" w:tentative="1">
+      <w:start w:val="1"/>
+      <w:numFmt w:val="bullet"/>
+      <w:lvlText w:val=""/>
+      <w:lvlJc w:val="left"/>
+      <w:pPr>
+        <w:tabs>
+          <w:tab w:val="num" w:pos="6480"/>
+        </w:tabs>
+        <w:ind w:left="6480" w:hanging="360"/>
+      </w:pPr>
+      <w:rPr>
+        <w:rFonts w:ascii="Wingdings" w:hAnsi="Wingdings" w:hint="default"/>
+        <w:sz w:val="20"/>
+      </w:rPr>
+    </w:lvl>
+  </w:abstractNum>
+  <w:abstractNum w:abstractNumId="12">
+    <w:nsid w:val="7ECB0381"/>
+    <w:multiLevelType w:val="multilevel"/>
+    <w:tmpl w:val="3A1A74B2"/>
     <w:lvl w:ilvl="0">
       <w:start w:val="1"/>
       <w:numFmt w:val="bullet"/>
@@ -7048,6 +7746,12 @@
   </w:num>
   <w:num w:numId="11">
     <w:abstractNumId w:val="6"/>
+  </w:num>
+  <w:num w:numId="12">
+    <w:abstractNumId w:val="12"/>
+  </w:num>
+  <w:num w:numId="13">
+    <w:abstractNumId w:val="11"/>
   </w:num>
 </w:numbering>
 </file>
@@ -8978,7 +9682,7 @@
 </file>
 
 <file path=customXml/itemProps1.xml><?xml version="1.0" encoding="utf-8"?>
-<ds:datastoreItem xmlns:ds="http://schemas.openxmlformats.org/officeDocument/2006/customXml" ds:itemID="{1B651A72-449F-4AAB-A0A2-2A47174D48F6}">
+<ds:datastoreItem xmlns:ds="http://schemas.openxmlformats.org/officeDocument/2006/customXml" ds:itemID="{C8EBC808-B543-4909-83B7-A01DECF8B6FE}">
   <ds:schemaRefs>
     <ds:schemaRef ds:uri="http://schemas.openxmlformats.org/officeDocument/2006/bibliography"/>
   </ds:schemaRefs>

</xml_diff>

<commit_message>
more notes + fix on index
</commit_message>
<xml_diff>
--- a/BoxOffice_ProcessBook.docx
+++ b/BoxOffice_ProcessBook.docx
@@ -20,8 +20,6 @@
         </w:rPr>
         <w:t xml:space="preserve">Chris Leuer, CSCI-171 Process book </w:t>
       </w:r>
-      <w:bookmarkStart w:id="0" w:name="_GoBack"/>
-      <w:bookmarkEnd w:id="0"/>
     </w:p>
     <w:p>
       <w:pPr>
@@ -189,6 +187,25 @@
     </w:p>
     <w:p>
       <w:pPr>
+        <w:rPr>
+          <w:noProof/>
+        </w:rPr>
+      </w:pPr>
+      <w:r>
+        <w:rPr>
+          <w:noProof/>
+        </w:rPr>
+        <w:t xml:space="preserve">I dreamed of creating my own time-series animation on the fun topic of movies. </w:t>
+      </w:r>
+      <w:r>
+        <w:rPr>
+          <w:noProof/>
+        </w:rPr>
+        <w:t xml:space="preserve"> I wanted some level of interaction to explore different dimensions of movie success. </w:t>
+      </w:r>
+    </w:p>
+    <w:p>
+      <w:pPr>
         <w:pStyle w:val="Heading1"/>
         <w:rPr>
           <w:color w:val="002060"/>
@@ -223,7 +240,6 @@
         <w:rPr>
           <w:color w:val="002060"/>
         </w:rPr>
-        <w:lastRenderedPageBreak/>
         <w:t>Understanding the Dimensions</w:t>
       </w:r>
     </w:p>
@@ -334,14 +350,6 @@
           <w:color w:val="002060"/>
         </w:rPr>
       </w:pPr>
-    </w:p>
-    <w:p>
-      <w:pPr>
-        <w:pStyle w:val="Heading1"/>
-        <w:rPr>
-          <w:color w:val="002060"/>
-        </w:rPr>
-      </w:pPr>
       <w:r>
         <w:rPr>
           <w:color w:val="002060"/>
@@ -372,27 +380,102 @@
           <w:sz w:val="26"/>
           <w:szCs w:val="26"/>
         </w:rPr>
-        <w:t xml:space="preserve">Evaluation: What did you learn about the data by using your visualizations? How did you answer your questions? How well does your </w:t>
+        <w:t>Evaluation: What did you learn about the data by using your visualizations? How did you answer your questions? How well does your visualization work, and how could you further improve it?</w:t>
+      </w:r>
+    </w:p>
+    <w:p>
+      <w:pPr>
+        <w:rPr>
+          <w:b/>
+        </w:rPr>
+      </w:pPr>
+    </w:p>
+    <w:p>
+      <w:pPr>
+        <w:rPr>
+          <w:b/>
+        </w:rPr>
+      </w:pPr>
+    </w:p>
+    <w:p>
+      <w:pPr>
+        <w:pStyle w:val="Heading4"/>
+      </w:pPr>
+      <w:r>
+        <w:t>Data</w:t>
+      </w:r>
+    </w:p>
+    <w:p/>
+    <w:p>
+      <w:r>
+        <w:t>I learned Facebook likes as a representation of social media activity range across a big spectrum and do not have a strong correlation to movie success.   Generally, family animated movies have large following on Facebook.  These movie do predictably well, but there large difference in the amount of likes for two blockbusters.  Ted is an example of comedy that did remarkably well but does not have a large Facebook count.</w:t>
+      </w:r>
+    </w:p>
+    <w:p>
+      <w:r>
+        <w:t>The box office mojo data turned out be excellent and high quality despite the screen-scraping.  The problem is I ran out of time to incorporate the 2013 results.    The API from Rotten Tomatoes was excellent too.  The problem was coming up with a master list since I couldn’t easily get category.    In the future years</w:t>
       </w:r>
       <w:proofErr w:type="gramStart"/>
       <w:r>
-        <w:rPr>
-          <w:rFonts w:ascii="Georgia" w:eastAsia="Times New Roman" w:hAnsi="Georgia" w:cs="Times New Roman"/>
-          <w:color w:val="333333"/>
-          <w:sz w:val="26"/>
-          <w:szCs w:val="26"/>
-        </w:rPr>
-        <w:t>visualization</w:t>
+        <w:t>,  I</w:t>
       </w:r>
       <w:proofErr w:type="gramEnd"/>
       <w:r>
-        <w:rPr>
-          <w:rFonts w:ascii="Georgia" w:eastAsia="Times New Roman" w:hAnsi="Georgia" w:cs="Times New Roman"/>
-          <w:color w:val="333333"/>
-          <w:sz w:val="26"/>
-          <w:szCs w:val="26"/>
-        </w:rPr>
-        <w:t xml:space="preserve"> work, and how could you further improve it?</w:t>
+        <w:t xml:space="preserve"> need to find a way to reliably get likes and category.  </w:t>
+      </w:r>
+    </w:p>
+    <w:p>
+      <w:pPr>
+        <w:pStyle w:val="Heading4"/>
+      </w:pPr>
+      <w:r>
+        <w:t xml:space="preserve">Improvements </w:t>
+      </w:r>
+    </w:p>
+    <w:p/>
+    <w:p>
+      <w:r>
+        <w:t xml:space="preserve">I think this visualization would be more exploratory and fun to interact with if there was third chart to show Gross Total by movie.  By clicking on a movie it would initiate the animation for this movie.  Also, the animation </w:t>
+      </w:r>
+    </w:p>
+    <w:p>
+      <w:pPr>
+        <w:pStyle w:val="Heading4"/>
+      </w:pPr>
+      <w:r>
+        <w:t>Animation</w:t>
+      </w:r>
+    </w:p>
+    <w:p/>
+    <w:p>
+      <w:r>
+        <w:t xml:space="preserve">Getting the animations right was a huge time investment.  I didn’t really have an example to work from which could layer data.  It turns out this is very challenging.   I am new to </w:t>
+      </w:r>
+      <w:proofErr w:type="spellStart"/>
+      <w:r>
+        <w:t>Javascript</w:t>
+      </w:r>
+      <w:proofErr w:type="spellEnd"/>
+      <w:r>
+        <w:t xml:space="preserve"> and d3.js so there surely are improvements to </w:t>
+      </w:r>
+      <w:proofErr w:type="gramStart"/>
+      <w:r>
+        <w:t>made</w:t>
+      </w:r>
+      <w:proofErr w:type="gramEnd"/>
+      <w:r>
+        <w:t xml:space="preserve"> to the code to make is more re-usable and less buggy.  There are issues around stopping </w:t>
+      </w:r>
+      <w:proofErr w:type="spellStart"/>
+      <w:proofErr w:type="gramStart"/>
+      <w:r>
+        <w:t>an</w:t>
+      </w:r>
+      <w:proofErr w:type="spellEnd"/>
+      <w:proofErr w:type="gramEnd"/>
+      <w:r>
+        <w:t xml:space="preserve"> starting animations. </w:t>
       </w:r>
     </w:p>
     <w:p>
@@ -413,30 +496,97 @@
         <w:rPr>
           <w:color w:val="002060"/>
         </w:rPr>
+        <w:t xml:space="preserve">Re-thinking the secondary Chart </w:t>
+      </w:r>
+    </w:p>
+    <w:p>
+      <w:pPr>
+        <w:rPr>
+          <w:b/>
+        </w:rPr>
+      </w:pPr>
+    </w:p>
+    <w:p>
+      <w:r>
+        <w:t xml:space="preserve">Originally, I drew a line chart as the secondary chart thinking I would use a brush to move the animation to different periods.    However, this would have been a poor visualization since the number of movies crammed into </w:t>
+      </w:r>
+      <w:proofErr w:type="gramStart"/>
+      <w:r>
+        <w:t>a the</w:t>
+      </w:r>
+      <w:proofErr w:type="gramEnd"/>
+      <w:r>
+        <w:t xml:space="preserve"> narrow height would have made it unreadable.  A much simpler implementation is actually better because you get an idea what periods had the biggest results.   Below the summer blockbusters start to arrive in May. The results taper off in fall. </w:t>
+      </w:r>
+    </w:p>
+    <w:p>
+      <w:pPr>
+        <w:rPr>
+          <w:b/>
+        </w:rPr>
+      </w:pPr>
+    </w:p>
+    <w:p>
+      <w:pPr>
+        <w:rPr>
+          <w:b/>
+        </w:rPr>
+      </w:pPr>
+      <w:r>
+        <w:rPr>
+          <w:b/>
+          <w:noProof/>
+        </w:rPr>
         <w:lastRenderedPageBreak/>
-        <w:t xml:space="preserve">Re-thinking the secondary Chart </w:t>
-      </w:r>
-    </w:p>
-    <w:p>
-      <w:pPr>
-        <w:rPr>
-          <w:b/>
-        </w:rPr>
-      </w:pPr>
-    </w:p>
-    <w:p>
-      <w:pPr>
-        <w:rPr>
-          <w:b/>
-        </w:rPr>
-      </w:pPr>
-    </w:p>
-    <w:p>
-      <w:pPr>
-        <w:rPr>
-          <w:b/>
-        </w:rPr>
-      </w:pPr>
+        <w:drawing>
+          <wp:inline distT="0" distB="0" distL="0" distR="0">
+            <wp:extent cx="5937250" cy="1708150"/>
+            <wp:effectExtent l="0" t="0" r="6350" b="6350"/>
+            <wp:docPr id="2" name="Picture 2"/>
+            <wp:cNvGraphicFramePr>
+              <a:graphicFrameLocks xmlns:a="http://schemas.openxmlformats.org/drawingml/2006/main" noChangeAspect="1"/>
+            </wp:cNvGraphicFramePr>
+            <a:graphic xmlns:a="http://schemas.openxmlformats.org/drawingml/2006/main">
+              <a:graphicData uri="http://schemas.openxmlformats.org/drawingml/2006/picture">
+                <pic:pic xmlns:pic="http://schemas.openxmlformats.org/drawingml/2006/picture">
+                  <pic:nvPicPr>
+                    <pic:cNvPr id="0" name="Picture 1"/>
+                    <pic:cNvPicPr>
+                      <a:picLocks noChangeAspect="1" noChangeArrowheads="1"/>
+                    </pic:cNvPicPr>
+                  </pic:nvPicPr>
+                  <pic:blipFill>
+                    <a:blip r:embed="rId10">
+                      <a:extLst>
+                        <a:ext uri="{28A0092B-C50C-407E-A947-70E740481C1C}">
+                          <a14:useLocalDpi xmlns:a14="http://schemas.microsoft.com/office/drawing/2010/main" val="0"/>
+                        </a:ext>
+                      </a:extLst>
+                    </a:blip>
+                    <a:srcRect/>
+                    <a:stretch>
+                      <a:fillRect/>
+                    </a:stretch>
+                  </pic:blipFill>
+                  <pic:spPr bwMode="auto">
+                    <a:xfrm>
+                      <a:off x="0" y="0"/>
+                      <a:ext cx="5937250" cy="1708150"/>
+                    </a:xfrm>
+                    <a:prstGeom prst="rect">
+                      <a:avLst/>
+                    </a:prstGeom>
+                    <a:noFill/>
+                    <a:ln>
+                      <a:noFill/>
+                    </a:ln>
+                  </pic:spPr>
+                </pic:pic>
+              </a:graphicData>
+            </a:graphic>
+          </wp:inline>
+        </w:drawing>
+      </w:r>
     </w:p>
     <w:p>
       <w:pPr>
@@ -482,7 +632,7 @@
                     </pic:cNvPicPr>
                   </pic:nvPicPr>
                   <pic:blipFill>
-                    <a:blip r:embed="rId10">
+                    <a:blip r:embed="rId11">
                       <a:extLst>
                         <a:ext uri="{28A0092B-C50C-407E-A947-70E740481C1C}">
                           <a14:useLocalDpi xmlns:a14="http://schemas.microsoft.com/office/drawing/2010/main" val="0"/>
@@ -565,7 +715,7 @@
                     </pic:cNvPicPr>
                   </pic:nvPicPr>
                   <pic:blipFill>
-                    <a:blip r:embed="rId11">
+                    <a:blip r:embed="rId12">
                       <a:extLst>
                         <a:ext uri="{28A0092B-C50C-407E-A947-70E740481C1C}">
                           <a14:useLocalDpi xmlns:a14="http://schemas.microsoft.com/office/drawing/2010/main" val="0"/>
@@ -642,7 +792,7 @@
                     </pic:cNvPicPr>
                   </pic:nvPicPr>
                   <pic:blipFill>
-                    <a:blip r:embed="rId12">
+                    <a:blip r:embed="rId13">
                       <a:extLst>
                         <a:ext uri="{28A0092B-C50C-407E-A947-70E740481C1C}">
                           <a14:useLocalDpi xmlns:a14="http://schemas.microsoft.com/office/drawing/2010/main" val="0"/>
@@ -841,7 +991,7 @@
                     </pic:cNvPicPr>
                   </pic:nvPicPr>
                   <pic:blipFill>
-                    <a:blip r:embed="rId13" cstate="print">
+                    <a:blip r:embed="rId14" cstate="print">
                       <a:extLst>
                         <a:ext uri="{28A0092B-C50C-407E-A947-70E740481C1C}">
                           <a14:useLocalDpi xmlns:a14="http://schemas.microsoft.com/office/drawing/2010/main" val="0"/>
@@ -914,7 +1064,7 @@
                     </pic:cNvPicPr>
                   </pic:nvPicPr>
                   <pic:blipFill>
-                    <a:blip r:embed="rId14" cstate="print">
+                    <a:blip r:embed="rId15" cstate="print">
                       <a:extLst>
                         <a:ext uri="{28A0092B-C50C-407E-A947-70E740481C1C}">
                           <a14:useLocalDpi xmlns:a14="http://schemas.microsoft.com/office/drawing/2010/main" val="0"/>
@@ -1221,6 +1371,8 @@
         </w:rPr>
         <w:t xml:space="preserve"> </w:t>
       </w:r>
+      <w:bookmarkStart w:id="0" w:name="_GoBack"/>
+      <w:bookmarkEnd w:id="0"/>
     </w:p>
     <w:p>
       <w:pPr>
@@ -2418,7 +2570,7 @@
                 <w:u w:val="single"/>
               </w:rPr>
             </w:pPr>
-            <w:hyperlink r:id="rId15" w:history="1">
+            <w:hyperlink r:id="rId16" w:history="1">
               <w:proofErr w:type="spellStart"/>
               <w:r>
                 <w:rPr>
@@ -2847,7 +2999,7 @@
                 <w:u w:val="single"/>
               </w:rPr>
             </w:pPr>
-            <w:hyperlink r:id="rId16" w:history="1">
+            <w:hyperlink r:id="rId17" w:history="1">
               <w:r>
                 <w:rPr>
                   <w:rFonts w:ascii="Calibri" w:eastAsia="Times New Roman" w:hAnsi="Calibri" w:cs="Times New Roman"/>
@@ -3071,7 +3223,7 @@
                 <w:u w:val="single"/>
               </w:rPr>
             </w:pPr>
-            <w:hyperlink r:id="rId17" w:history="1">
+            <w:hyperlink r:id="rId18" w:history="1">
               <w:r>
                 <w:rPr>
                   <w:rFonts w:ascii="Calibri" w:eastAsia="Times New Roman" w:hAnsi="Calibri" w:cs="Times New Roman"/>
@@ -3267,7 +3419,7 @@
                 <w:u w:val="single"/>
               </w:rPr>
             </w:pPr>
-            <w:hyperlink r:id="rId18" w:history="1">
+            <w:hyperlink r:id="rId19" w:history="1">
               <w:r>
                 <w:rPr>
                   <w:rFonts w:ascii="Calibri" w:eastAsia="Times New Roman" w:hAnsi="Calibri" w:cs="Times New Roman"/>
@@ -3502,7 +3654,7 @@
                 <w:u w:val="single"/>
               </w:rPr>
             </w:pPr>
-            <w:hyperlink r:id="rId19" w:history="1">
+            <w:hyperlink r:id="rId20" w:history="1">
               <w:r>
                 <w:rPr>
                   <w:rFonts w:ascii="Calibri" w:eastAsia="Times New Roman" w:hAnsi="Calibri" w:cs="Times New Roman"/>
@@ -4282,7 +4434,7 @@
           <w:rFonts w:ascii="Arial" w:hAnsi="Arial" w:cs="Arial"/>
         </w:rPr>
       </w:pPr>
-      <w:hyperlink r:id="rId20" w:history="1">
+      <w:hyperlink r:id="rId21" w:history="1">
         <w:r>
           <w:rPr>
             <w:rStyle w:val="Hyperlink"/>
@@ -4300,7 +4452,7 @@
           <w:rFonts w:ascii="Arial" w:hAnsi="Arial" w:cs="Arial"/>
         </w:rPr>
       </w:pPr>
-      <w:hyperlink r:id="rId21" w:history="1">
+      <w:hyperlink r:id="rId22" w:history="1">
         <w:r>
           <w:rPr>
             <w:rStyle w:val="Hyperlink"/>
@@ -4402,7 +4554,7 @@
           <w:rFonts w:ascii="Arial" w:hAnsi="Arial" w:cs="Arial"/>
         </w:rPr>
       </w:pPr>
-      <w:hyperlink r:id="rId22" w:history="1">
+      <w:hyperlink r:id="rId23" w:history="1">
         <w:r>
           <w:rPr>
             <w:rStyle w:val="Hyperlink"/>
@@ -5111,7 +5263,7 @@
                     <pic:cNvPicPr/>
                   </pic:nvPicPr>
                   <pic:blipFill>
-                    <a:blip r:embed="rId23">
+                    <a:blip r:embed="rId24">
                       <a:extLst>
                         <a:ext uri="{28A0092B-C50C-407E-A947-70E740481C1C}">
                           <a14:useLocalDpi xmlns:a14="http://schemas.microsoft.com/office/drawing/2010/main" val="0"/>
@@ -7963,7 +8115,6 @@
     <w:next w:val="Normal"/>
     <w:link w:val="Heading3Char"/>
     <w:uiPriority w:val="9"/>
-    <w:semiHidden/>
     <w:unhideWhenUsed/>
     <w:qFormat/>
     <w:rsid w:val="00A11EF6"/>
@@ -7985,7 +8136,6 @@
     <w:next w:val="Normal"/>
     <w:link w:val="Heading4Char"/>
     <w:uiPriority w:val="9"/>
-    <w:semiHidden/>
     <w:unhideWhenUsed/>
     <w:qFormat/>
     <w:rsid w:val="00A11EF6"/>
@@ -8007,7 +8157,6 @@
     <w:next w:val="Normal"/>
     <w:link w:val="Heading5Char"/>
     <w:uiPriority w:val="9"/>
-    <w:semiHidden/>
     <w:unhideWhenUsed/>
     <w:qFormat/>
     <w:rsid w:val="00A11EF6"/>
@@ -8253,7 +8402,6 @@
     <w:basedOn w:val="DefaultParagraphFont"/>
     <w:link w:val="Heading3"/>
     <w:uiPriority w:val="9"/>
-    <w:semiHidden/>
     <w:rsid w:val="00A11EF6"/>
     <w:rPr>
       <w:smallCaps/>
@@ -8267,7 +8415,6 @@
     <w:basedOn w:val="DefaultParagraphFont"/>
     <w:link w:val="Heading4"/>
     <w:uiPriority w:val="9"/>
-    <w:semiHidden/>
     <w:rsid w:val="00A11EF6"/>
     <w:rPr>
       <w:smallCaps/>
@@ -8281,7 +8428,6 @@
     <w:basedOn w:val="DefaultParagraphFont"/>
     <w:link w:val="Heading5"/>
     <w:uiPriority w:val="9"/>
-    <w:semiHidden/>
     <w:rsid w:val="00A11EF6"/>
     <w:rPr>
       <w:smallCaps/>
@@ -8781,7 +8927,6 @@
     <w:next w:val="Normal"/>
     <w:link w:val="Heading3Char"/>
     <w:uiPriority w:val="9"/>
-    <w:semiHidden/>
     <w:unhideWhenUsed/>
     <w:qFormat/>
     <w:rsid w:val="00A11EF6"/>
@@ -8803,7 +8948,6 @@
     <w:next w:val="Normal"/>
     <w:link w:val="Heading4Char"/>
     <w:uiPriority w:val="9"/>
-    <w:semiHidden/>
     <w:unhideWhenUsed/>
     <w:qFormat/>
     <w:rsid w:val="00A11EF6"/>
@@ -8825,7 +8969,6 @@
     <w:next w:val="Normal"/>
     <w:link w:val="Heading5Char"/>
     <w:uiPriority w:val="9"/>
-    <w:semiHidden/>
     <w:unhideWhenUsed/>
     <w:qFormat/>
     <w:rsid w:val="00A11EF6"/>
@@ -9071,7 +9214,6 @@
     <w:basedOn w:val="DefaultParagraphFont"/>
     <w:link w:val="Heading3"/>
     <w:uiPriority w:val="9"/>
-    <w:semiHidden/>
     <w:rsid w:val="00A11EF6"/>
     <w:rPr>
       <w:smallCaps/>
@@ -9085,7 +9227,6 @@
     <w:basedOn w:val="DefaultParagraphFont"/>
     <w:link w:val="Heading4"/>
     <w:uiPriority w:val="9"/>
-    <w:semiHidden/>
     <w:rsid w:val="00A11EF6"/>
     <w:rPr>
       <w:smallCaps/>
@@ -9099,7 +9240,6 @@
     <w:basedOn w:val="DefaultParagraphFont"/>
     <w:link w:val="Heading5"/>
     <w:uiPriority w:val="9"/>
-    <w:semiHidden/>
     <w:rsid w:val="00A11EF6"/>
     <w:rPr>
       <w:smallCaps/>
@@ -9682,7 +9822,7 @@
 </file>
 
 <file path=customXml/itemProps1.xml><?xml version="1.0" encoding="utf-8"?>
-<ds:datastoreItem xmlns:ds="http://schemas.openxmlformats.org/officeDocument/2006/customXml" ds:itemID="{C8EBC808-B543-4909-83B7-A01DECF8B6FE}">
+<ds:datastoreItem xmlns:ds="http://schemas.openxmlformats.org/officeDocument/2006/customXml" ds:itemID="{A8F7B953-6897-44C0-854D-1D49BB69F346}">
   <ds:schemaRefs>
     <ds:schemaRef ds:uri="http://schemas.openxmlformats.org/officeDocument/2006/bibliography"/>
   </ds:schemaRefs>

</xml_diff>